<commit_message>
analisi dei requisiti v4
</commit_message>
<xml_diff>
--- a/02_Analisi dei requisiti v4.docx
+++ b/02_Analisi dei requisiti v4.docx
@@ -164,31 +164,6 @@
           <w:szCs w:val="24"/>
           <w:u w:val="single"/>
         </w:rPr>
-        <w:t>genere</w:t>
-      </w:r>
-      <w:r>
-        <w:rPr>
-          <w:rFonts w:ascii="Segoe UI" w:hAnsi="Segoe UI" w:cs="Segoe UI"/>
-          <w:sz w:val="24"/>
-          <w:szCs w:val="24"/>
-        </w:rPr>
-        <w:t xml:space="preserve"> </w:t>
-      </w:r>
-      <w:r>
-        <w:rPr>
-          <w:rFonts w:ascii="Segoe UI" w:hAnsi="Segoe UI" w:cs="Segoe UI"/>
-          <w:sz w:val="24"/>
-          <w:szCs w:val="24"/>
-        </w:rPr>
-        <w:t xml:space="preserve">più un </w:t>
-      </w:r>
-      <w:r>
-        <w:rPr>
-          <w:rFonts w:ascii="Segoe UI" w:hAnsi="Segoe UI" w:cs="Segoe UI"/>
-          <w:sz w:val="24"/>
-          <w:szCs w:val="24"/>
-          <w:u w:val="single"/>
-        </w:rPr>
         <w:t>codice univoco</w:t>
       </w:r>
       <w:r>
@@ -232,8 +207,18 @@
           <w:sz w:val="24"/>
           <w:szCs w:val="24"/>
         </w:rPr>
-        <w:t>data di arrivo nello zoo</w:t>
-      </w:r>
+        <w:t>genere</w:t>
+      </w:r>
+      <w:r>
+        <w:rPr>
+          <w:rFonts w:ascii="Segoe UI" w:hAnsi="Segoe UI" w:cs="Segoe UI"/>
+          <w:sz w:val="24"/>
+          <w:szCs w:val="24"/>
+        </w:rPr>
+        <w:t xml:space="preserve"> di appartenenza</w:t>
+      </w:r>
+      <w:bookmarkStart w:id="0" w:name="_GoBack"/>
+      <w:bookmarkEnd w:id="0"/>
     </w:p>
     <w:p>
       <w:pPr>
@@ -259,7 +244,7 @@
           <w:sz w:val="24"/>
           <w:szCs w:val="24"/>
         </w:rPr>
-        <w:t>nome proprio</w:t>
+        <w:t>data di arrivo nello zoo</w:t>
       </w:r>
     </w:p>
     <w:p>
@@ -286,7 +271,7 @@
           <w:sz w:val="24"/>
           <w:szCs w:val="24"/>
         </w:rPr>
-        <w:t>sesso</w:t>
+        <w:t>nome proprio</w:t>
       </w:r>
     </w:p>
     <w:p>
@@ -313,7 +298,7 @@
           <w:sz w:val="24"/>
           <w:szCs w:val="24"/>
         </w:rPr>
-        <w:t>paese di provenienza</w:t>
+        <w:t>sesso</w:t>
       </w:r>
     </w:p>
     <w:p>
@@ -340,6 +325,33 @@
           <w:sz w:val="24"/>
           <w:szCs w:val="24"/>
         </w:rPr>
+        <w:t>paese di provenienza</w:t>
+      </w:r>
+    </w:p>
+    <w:p>
+      <w:pPr>
+        <w:pStyle w:val="Paragrafoelenco"/>
+        <w:numPr>
+          <w:ilvl w:val="1"/>
+          <w:numId w:val="15"/>
+        </w:numPr>
+        <w:spacing w:after="0" w:line="276" w:lineRule="auto"/>
+        <w:rPr>
+          <w:rFonts w:ascii="Segoe UI" w:hAnsi="Segoe UI" w:cs="Segoe UI"/>
+          <w:b/>
+          <w:bCs/>
+          <w:i/>
+          <w:iCs/>
+          <w:sz w:val="24"/>
+          <w:szCs w:val="24"/>
+        </w:rPr>
+      </w:pPr>
+      <w:r>
+        <w:rPr>
+          <w:rFonts w:ascii="Segoe UI" w:hAnsi="Segoe UI" w:cs="Segoe UI"/>
+          <w:sz w:val="24"/>
+          <w:szCs w:val="24"/>
+        </w:rPr>
         <w:t>data di nascita</w:t>
       </w:r>
     </w:p>
@@ -819,7 +831,6 @@
           <w:sz w:val="28"/>
           <w:szCs w:val="28"/>
         </w:rPr>
-        <w:lastRenderedPageBreak/>
         <w:t>Abitazione</w:t>
       </w:r>
     </w:p>
@@ -1378,8 +1389,6 @@
           <w:szCs w:val="24"/>
         </w:rPr>
       </w:pPr>
-      <w:bookmarkStart w:id="0" w:name="_GoBack"/>
-      <w:bookmarkEnd w:id="0"/>
     </w:p>
     <w:p>
       <w:pPr>
@@ -1420,7 +1429,6 @@
           <w:sz w:val="28"/>
           <w:szCs w:val="28"/>
         </w:rPr>
-        <w:lastRenderedPageBreak/>
         <w:t>Addett</w:t>
       </w:r>
       <w:r>
@@ -2042,14 +2050,7 @@
         <w:szCs w:val="18"/>
       </w:rPr>
       <w:br/>
-      <w:t>Passabì 1</w:t>
-    </w:r>
-    <w:r>
-      <w:rPr>
-        <w:sz w:val="18"/>
-        <w:szCs w:val="18"/>
-      </w:rPr>
-      <w:t>37758</w:t>
+      <w:t>Passabì 137758</w:t>
     </w:r>
   </w:p>
   <w:p>

</xml_diff>